<commit_message>
Added the React & Django Security Practices
</commit_message>
<xml_diff>
--- a/Documents/Secure EC2 Instances.docx
+++ b/Documents/Secure EC2 Instances.docx
@@ -378,23 +378,7 @@
           <w:sz w:val="24"/>
           <w:szCs w:val="24"/>
         </w:rPr>
-        <w:t xml:space="preserve">This strategy, however, can be highly harmful. Public subnets are routed to Internet gateways, which make them available to the </w:t>
-      </w:r>
-      <w:r>
-        <w:rPr>
-          <w:rFonts w:ascii="Times New Roman" w:hAnsi="Times New Roman" w:cs="Times New Roman"/>
-          <w:sz w:val="24"/>
-          <w:szCs w:val="24"/>
-        </w:rPr>
-        <w:t>public</w:t>
-      </w:r>
-      <w:r>
-        <w:rPr>
-          <w:rFonts w:ascii="Times New Roman" w:hAnsi="Times New Roman" w:cs="Times New Roman"/>
-          <w:sz w:val="24"/>
-          <w:szCs w:val="24"/>
-        </w:rPr>
-        <w:t>. As a result, any sensitive data stored on the subnet is exposed to attack.</w:t>
+        <w:t>This strategy, however, can be highly harmful. Public subnets are routed to Internet gateways, which make them available to the public. As a result, any sensitive data stored on the subnet is exposed to attack.</w:t>
       </w:r>
       <w:r>
         <w:rPr>
@@ -463,15 +447,7 @@
           <w:sz w:val="24"/>
           <w:szCs w:val="24"/>
         </w:rPr>
-        <w:t xml:space="preserve"> </w:t>
-      </w:r>
-      <w:r>
-        <w:rPr>
-          <w:rFonts w:ascii="Times New Roman" w:hAnsi="Times New Roman" w:cs="Times New Roman"/>
-          <w:sz w:val="24"/>
-          <w:szCs w:val="24"/>
-        </w:rPr>
-        <w:t>Unless particularly requested, the IP addresses of database origin servers should never be made visible to any person or application.</w:t>
+        <w:t xml:space="preserve"> Unless particularly requested, the IP addresses of database origin servers should never be made visible to any person or application.</w:t>
       </w:r>
     </w:p>
     <w:p>
@@ -514,15 +490,7 @@
           <w:sz w:val="24"/>
           <w:szCs w:val="24"/>
         </w:rPr>
-        <w:t xml:space="preserve">Is </w:t>
-      </w:r>
-      <w:r>
-        <w:rPr>
-          <w:rFonts w:ascii="Times New Roman" w:hAnsi="Times New Roman" w:cs="Times New Roman"/>
-          <w:sz w:val="24"/>
-          <w:szCs w:val="24"/>
-        </w:rPr>
-        <w:t>an attempt to obtain access to instance metadata by abusing lawful AWS features. An attacker may be able to obtain credentials for an IAM role associated with the instance and achieve privileged access to the target application if they are successful.</w:t>
+        <w:t>Is an attempt to obtain access to instance metadata by abusing lawful AWS features. An attacker may be able to obtain credentials for an IAM role associated with the instance and achieve privileged access to the target application if they are successful.</w:t>
       </w:r>
     </w:p>
     <w:p>
@@ -612,19 +580,7 @@
           <w:rPr>
             <w:rStyle w:val="Hyperlink"/>
           </w:rPr>
-          <w:t>Messa</w:t>
-        </w:r>
-        <w:r>
-          <w:rPr>
-            <w:rStyle w:val="Hyperlink"/>
-          </w:rPr>
-          <w:t>g</w:t>
-        </w:r>
-        <w:r>
-          <w:rPr>
-            <w:rStyle w:val="Hyperlink"/>
-          </w:rPr>
-          <w:t>e from Cobalt</w:t>
+          <w:t>Message from Cobalt</w:t>
         </w:r>
       </w:hyperlink>
     </w:p>
@@ -646,11 +602,860 @@
         </w:tabs>
         <w:spacing w:line="360" w:lineRule="auto"/>
         <w:ind w:left="720"/>
-      </w:pPr>
-      <w:r>
+        <w:jc w:val="center"/>
+        <w:rPr>
+          <w:rFonts w:ascii="Times New Roman" w:hAnsi="Times New Roman" w:cs="Times New Roman"/>
+          <w:sz w:val="24"/>
+          <w:szCs w:val="24"/>
+        </w:rPr>
+      </w:pPr>
+    </w:p>
+    <w:p>
+      <w:pPr>
+        <w:spacing w:line="360" w:lineRule="auto"/>
+        <w:ind w:left="720"/>
+        <w:jc w:val="center"/>
+        <w:rPr>
+          <w:rFonts w:ascii="Times New Roman" w:hAnsi="Times New Roman" w:cs="Times New Roman"/>
+          <w:b/>
+          <w:bCs/>
+          <w:sz w:val="24"/>
+          <w:szCs w:val="24"/>
+        </w:rPr>
+      </w:pPr>
+      <w:r>
+        <w:rPr>
+          <w:rFonts w:ascii="Times New Roman" w:hAnsi="Times New Roman" w:cs="Times New Roman"/>
+          <w:b/>
+          <w:bCs/>
+          <w:sz w:val="24"/>
+          <w:szCs w:val="24"/>
+        </w:rPr>
+        <w:t xml:space="preserve">React.js security </w:t>
+      </w:r>
+    </w:p>
+    <w:p>
+      <w:pPr>
+        <w:spacing w:line="360" w:lineRule="auto"/>
+        <w:rPr>
+          <w:rFonts w:ascii="Times New Roman" w:hAnsi="Times New Roman" w:cs="Times New Roman"/>
+          <w:b/>
+          <w:bCs/>
+          <w:sz w:val="24"/>
+          <w:szCs w:val="24"/>
+        </w:rPr>
+      </w:pPr>
+      <w:r>
+        <w:rPr>
+          <w:rFonts w:ascii="Times New Roman" w:hAnsi="Times New Roman" w:cs="Times New Roman"/>
+          <w:b/>
+          <w:bCs/>
+          <w:sz w:val="24"/>
+          <w:szCs w:val="24"/>
+        </w:rPr>
+        <w:tab/>
+        <w:t>Common vulnerabilities to be aware of</w:t>
+      </w:r>
+    </w:p>
+    <w:p>
+      <w:pPr>
+        <w:pStyle w:val="ListParagraph"/>
+        <w:numPr>
+          <w:ilvl w:val="0"/>
+          <w:numId w:val="5"/>
+        </w:numPr>
+        <w:spacing w:line="360" w:lineRule="auto"/>
+        <w:rPr>
+          <w:rFonts w:ascii="Times New Roman" w:hAnsi="Times New Roman" w:cs="Times New Roman"/>
+          <w:sz w:val="24"/>
+          <w:szCs w:val="24"/>
+        </w:rPr>
+      </w:pPr>
+      <w:r>
+        <w:rPr>
+          <w:rFonts w:ascii="Times New Roman" w:hAnsi="Times New Roman" w:cs="Times New Roman"/>
+          <w:b/>
+          <w:bCs/>
+          <w:sz w:val="24"/>
+          <w:szCs w:val="24"/>
+        </w:rPr>
+        <w:t>Cross-Site Scripting</w:t>
+      </w:r>
+      <w:r>
+        <w:rPr>
+          <w:rFonts w:ascii="Times New Roman" w:hAnsi="Times New Roman" w:cs="Times New Roman"/>
+          <w:b/>
+          <w:bCs/>
+          <w:sz w:val="24"/>
+          <w:szCs w:val="24"/>
+        </w:rPr>
+        <w:t xml:space="preserve"> - </w:t>
+      </w:r>
+      <w:r>
+        <w:rPr>
+          <w:rFonts w:ascii="Times New Roman" w:hAnsi="Times New Roman" w:cs="Times New Roman"/>
+          <w:sz w:val="24"/>
+          <w:szCs w:val="24"/>
+        </w:rPr>
+        <w:t xml:space="preserve">This is a client weakness that can result in major issues. When an attacker </w:t>
+      </w:r>
+      <w:r>
+        <w:rPr>
+          <w:rFonts w:ascii="Times New Roman" w:hAnsi="Times New Roman" w:cs="Times New Roman"/>
+          <w:sz w:val="24"/>
+          <w:szCs w:val="24"/>
+        </w:rPr>
+        <w:t>can</w:t>
+      </w:r>
+      <w:r>
+        <w:rPr>
+          <w:rFonts w:ascii="Times New Roman" w:hAnsi="Times New Roman" w:cs="Times New Roman"/>
+          <w:sz w:val="24"/>
+          <w:szCs w:val="24"/>
+        </w:rPr>
+        <w:t xml:space="preserve"> fool a website into executing arbitrary JavaScript code in the browsers of its users, this is known as an XSS assault.</w:t>
+      </w:r>
+    </w:p>
+    <w:p>
+      <w:pPr>
+        <w:pStyle w:val="ListParagraph"/>
+        <w:numPr>
+          <w:ilvl w:val="0"/>
+          <w:numId w:val="5"/>
+        </w:numPr>
+        <w:spacing w:line="360" w:lineRule="auto"/>
+        <w:rPr>
+          <w:rFonts w:ascii="Times New Roman" w:hAnsi="Times New Roman" w:cs="Times New Roman"/>
+          <w:sz w:val="24"/>
+          <w:szCs w:val="24"/>
+        </w:rPr>
+      </w:pPr>
+      <w:r>
+        <w:rPr>
+          <w:rFonts w:ascii="Times New Roman" w:hAnsi="Times New Roman" w:cs="Times New Roman"/>
+          <w:b/>
+          <w:bCs/>
+          <w:sz w:val="24"/>
+          <w:szCs w:val="24"/>
+        </w:rPr>
+        <w:t>The reflected XSS attack -</w:t>
+      </w:r>
+      <w:r>
+        <w:rPr>
+          <w:rFonts w:ascii="Times New Roman" w:hAnsi="Times New Roman" w:cs="Times New Roman"/>
+          <w:sz w:val="24"/>
+          <w:szCs w:val="24"/>
+        </w:rPr>
+        <w:t xml:space="preserve"> </w:t>
+      </w:r>
+      <w:r>
+        <w:rPr>
+          <w:rFonts w:ascii="Times New Roman" w:hAnsi="Times New Roman" w:cs="Times New Roman"/>
+          <w:sz w:val="24"/>
+          <w:szCs w:val="24"/>
+        </w:rPr>
+        <w:t>It can really happen when a user clicks on a link with involves text information that the browser converts into code. This could be a form field that necessitates an user requests, for example.</w:t>
+      </w:r>
+    </w:p>
+    <w:p>
+      <w:pPr>
+        <w:pStyle w:val="ListParagraph"/>
+        <w:numPr>
+          <w:ilvl w:val="0"/>
+          <w:numId w:val="5"/>
+        </w:numPr>
+        <w:spacing w:line="360" w:lineRule="auto"/>
+        <w:rPr>
+          <w:rFonts w:ascii="Times New Roman" w:hAnsi="Times New Roman" w:cs="Times New Roman"/>
+          <w:sz w:val="24"/>
+          <w:szCs w:val="24"/>
+        </w:rPr>
+      </w:pPr>
+      <w:r>
+        <w:rPr>
+          <w:rFonts w:ascii="Times New Roman" w:hAnsi="Times New Roman" w:cs="Times New Roman"/>
+          <w:b/>
+          <w:bCs/>
+          <w:sz w:val="24"/>
+          <w:szCs w:val="24"/>
+        </w:rPr>
+        <w:t>A stored XSS attack</w:t>
+      </w:r>
+      <w:r>
+        <w:rPr>
+          <w:rFonts w:ascii="Times New Roman" w:hAnsi="Times New Roman" w:cs="Times New Roman"/>
+          <w:b/>
+          <w:bCs/>
+          <w:sz w:val="24"/>
+          <w:szCs w:val="24"/>
+        </w:rPr>
+        <w:t xml:space="preserve"> - </w:t>
+      </w:r>
+      <w:r>
+        <w:rPr>
+          <w:rFonts w:ascii="Times New Roman" w:hAnsi="Times New Roman" w:cs="Times New Roman"/>
+          <w:sz w:val="24"/>
+          <w:szCs w:val="24"/>
+        </w:rPr>
+        <w:t>When an attacker gains access to a server, and the code performed here on server is capable of generating information for the client's site, this occurs. Uploading comments and photographs to servers are common avenues for such assaults.</w:t>
+      </w:r>
+      <w:r>
+        <w:rPr>
+          <w:rFonts w:ascii="Times New Roman" w:hAnsi="Times New Roman" w:cs="Times New Roman"/>
+          <w:sz w:val="24"/>
+          <w:szCs w:val="24"/>
+        </w:rPr>
+        <w:t xml:space="preserve"> </w:t>
+      </w:r>
+      <w:r>
+        <w:rPr>
+          <w:rFonts w:ascii="Times New Roman" w:hAnsi="Times New Roman" w:cs="Times New Roman"/>
+          <w:sz w:val="24"/>
+          <w:szCs w:val="24"/>
+        </w:rPr>
+        <w:t xml:space="preserve">A good example is the </w:t>
+      </w:r>
+      <w:proofErr w:type="spellStart"/>
+      <w:r>
+        <w:rPr>
+          <w:rFonts w:ascii="Times New Roman" w:hAnsi="Times New Roman" w:cs="Times New Roman"/>
+          <w:sz w:val="24"/>
+          <w:szCs w:val="24"/>
+        </w:rPr>
+        <w:t>Samy</w:t>
+      </w:r>
+      <w:proofErr w:type="spellEnd"/>
+      <w:r>
+        <w:rPr>
+          <w:rFonts w:ascii="Times New Roman" w:hAnsi="Times New Roman" w:cs="Times New Roman"/>
+          <w:sz w:val="24"/>
+          <w:szCs w:val="24"/>
+        </w:rPr>
+        <w:t xml:space="preserve"> worm, which took advantage of a </w:t>
+      </w:r>
+      <w:proofErr w:type="spellStart"/>
+      <w:r>
+        <w:rPr>
+          <w:rFonts w:ascii="Times New Roman" w:hAnsi="Times New Roman" w:cs="Times New Roman"/>
+          <w:sz w:val="24"/>
+          <w:szCs w:val="24"/>
+        </w:rPr>
+        <w:t>MySpace</w:t>
+      </w:r>
+      <w:proofErr w:type="spellEnd"/>
+      <w:r>
+        <w:rPr>
+          <w:rFonts w:ascii="Times New Roman" w:hAnsi="Times New Roman" w:cs="Times New Roman"/>
+          <w:sz w:val="24"/>
+          <w:szCs w:val="24"/>
+        </w:rPr>
+        <w:t xml:space="preserve"> XSS flaw. It was one of the most quickly spreading viruses in history</w:t>
+      </w:r>
+      <w:r>
+        <w:rPr>
+          <w:rFonts w:ascii="Times New Roman" w:hAnsi="Times New Roman" w:cs="Times New Roman"/>
+          <w:sz w:val="24"/>
+          <w:szCs w:val="24"/>
+        </w:rPr>
+        <w:t xml:space="preserve">. </w:t>
+      </w:r>
+    </w:p>
+    <w:p>
+      <w:pPr>
+        <w:pStyle w:val="ListParagraph"/>
+        <w:numPr>
+          <w:ilvl w:val="0"/>
+          <w:numId w:val="5"/>
+        </w:numPr>
+        <w:spacing w:line="360" w:lineRule="auto"/>
+        <w:rPr>
+          <w:rFonts w:ascii="Times New Roman" w:hAnsi="Times New Roman" w:cs="Times New Roman"/>
+          <w:sz w:val="24"/>
+          <w:szCs w:val="24"/>
+        </w:rPr>
+      </w:pPr>
+      <w:r>
+        <w:rPr>
+          <w:rFonts w:ascii="Times New Roman" w:hAnsi="Times New Roman" w:cs="Times New Roman"/>
+          <w:b/>
+          <w:bCs/>
+          <w:sz w:val="24"/>
+          <w:szCs w:val="24"/>
+        </w:rPr>
+        <w:t>Insecure randomness and links -</w:t>
+      </w:r>
+      <w:r>
+        <w:rPr>
+          <w:rFonts w:ascii="Times New Roman" w:hAnsi="Times New Roman" w:cs="Times New Roman"/>
+          <w:sz w:val="24"/>
+          <w:szCs w:val="24"/>
+        </w:rPr>
+        <w:t xml:space="preserve"> </w:t>
+      </w:r>
+      <w:r>
+        <w:rPr>
+          <w:rFonts w:ascii="Times New Roman" w:hAnsi="Times New Roman" w:cs="Times New Roman"/>
+          <w:sz w:val="24"/>
+          <w:szCs w:val="24"/>
+        </w:rPr>
+        <w:t>For web developers, this means that if the content of links is depending on data given by the user, an attacker can use JavaScript to inject malicious code. An attacker script will be run in the browser if the user clicks on this URL. This isn't limited to React projects, and the answer is application-specific. You may also need to make server adjustments. It's best to utilize a whitelisted protocol (for example, http:) for the links and screen the HTML entities. This isn't limited to links. However, in React applications, they are the most likely target. If an attacker can conjure up the right conditions, any element can become subject to this attack.</w:t>
+      </w:r>
+      <w:r>
+        <w:rPr>
+          <w:rFonts w:ascii="Times New Roman" w:hAnsi="Times New Roman" w:cs="Times New Roman"/>
+          <w:sz w:val="24"/>
+          <w:szCs w:val="24"/>
+        </w:rPr>
+        <w:t xml:space="preserve"> </w:t>
+      </w:r>
+      <w:r>
+        <w:rPr>
+          <w:rFonts w:ascii="Times New Roman" w:hAnsi="Times New Roman" w:cs="Times New Roman"/>
+          <w:sz w:val="24"/>
+          <w:szCs w:val="24"/>
+        </w:rPr>
+        <w:t>If an attacker has control over the URI (Uniform Resource Identifier) value of an element, it can be vulnerable to this attack.</w:t>
+      </w:r>
+    </w:p>
+    <w:p>
+      <w:pPr>
+        <w:spacing w:line="360" w:lineRule="auto"/>
+        <w:ind w:left="1080"/>
+        <w:jc w:val="center"/>
+        <w:rPr>
+          <w:rFonts w:ascii="Times New Roman" w:hAnsi="Times New Roman" w:cs="Times New Roman"/>
+          <w:b/>
+          <w:bCs/>
+          <w:sz w:val="24"/>
+          <w:szCs w:val="24"/>
+        </w:rPr>
+      </w:pPr>
+      <w:r>
+        <w:rPr>
+          <w:rFonts w:ascii="Times New Roman" w:hAnsi="Times New Roman" w:cs="Times New Roman"/>
+          <w:b/>
+          <w:bCs/>
+          <w:sz w:val="24"/>
+          <w:szCs w:val="24"/>
+        </w:rPr>
+        <w:t>React.js Best Practices</w:t>
+      </w:r>
+    </w:p>
+    <w:p>
+      <w:pPr>
+        <w:pStyle w:val="ListParagraph"/>
+        <w:numPr>
+          <w:ilvl w:val="0"/>
+          <w:numId w:val="6"/>
+        </w:numPr>
+        <w:spacing w:line="360" w:lineRule="auto"/>
+        <w:rPr>
+          <w:rFonts w:ascii="Times New Roman" w:hAnsi="Times New Roman" w:cs="Times New Roman"/>
+          <w:sz w:val="24"/>
+          <w:szCs w:val="24"/>
+        </w:rPr>
+      </w:pPr>
+      <w:r>
+        <w:rPr>
+          <w:rFonts w:ascii="Times New Roman" w:hAnsi="Times New Roman" w:cs="Times New Roman"/>
+          <w:sz w:val="24"/>
+          <w:szCs w:val="24"/>
+        </w:rPr>
         <w:lastRenderedPageBreak/>
+        <w:t>Remove or disable any markup that could potentially include instructions for running the code as a defense against XSS vulnerabilities. This includes HTML elements like script&gt;, object&gt;, embed&gt;, and link&gt;.</w:t>
+      </w:r>
+    </w:p>
+    <w:p>
+      <w:pPr>
+        <w:pStyle w:val="ListParagraph"/>
+        <w:numPr>
+          <w:ilvl w:val="0"/>
+          <w:numId w:val="6"/>
+        </w:numPr>
+        <w:spacing w:line="360" w:lineRule="auto"/>
+        <w:rPr>
+          <w:rFonts w:ascii="Times New Roman" w:hAnsi="Times New Roman" w:cs="Times New Roman"/>
+          <w:sz w:val="24"/>
+          <w:szCs w:val="24"/>
+        </w:rPr>
+      </w:pPr>
+      <w:proofErr w:type="spellStart"/>
+      <w:r>
+        <w:rPr>
+          <w:rFonts w:ascii="Times New Roman" w:hAnsi="Times New Roman" w:cs="Times New Roman"/>
+          <w:sz w:val="24"/>
+          <w:szCs w:val="24"/>
+        </w:rPr>
+        <w:t>Jscrambler</w:t>
+      </w:r>
+      <w:proofErr w:type="spellEnd"/>
+      <w:r>
+        <w:rPr>
+          <w:rFonts w:ascii="Times New Roman" w:hAnsi="Times New Roman" w:cs="Times New Roman"/>
+          <w:sz w:val="24"/>
+          <w:szCs w:val="24"/>
+        </w:rPr>
+        <w:t xml:space="preserve"> is a tool that protects React.js source code.</w:t>
+      </w:r>
+    </w:p>
+    <w:p>
+      <w:pPr>
+        <w:pStyle w:val="ListParagraph"/>
+        <w:numPr>
+          <w:ilvl w:val="0"/>
+          <w:numId w:val="6"/>
+        </w:numPr>
+        <w:spacing w:line="360" w:lineRule="auto"/>
+        <w:rPr>
+          <w:rFonts w:ascii="Times New Roman" w:hAnsi="Times New Roman" w:cs="Times New Roman"/>
+          <w:sz w:val="24"/>
+          <w:szCs w:val="24"/>
+        </w:rPr>
+      </w:pPr>
+      <w:r>
+        <w:rPr>
+          <w:rFonts w:ascii="Times New Roman" w:hAnsi="Times New Roman" w:cs="Times New Roman"/>
+          <w:sz w:val="24"/>
+          <w:szCs w:val="24"/>
+        </w:rPr>
+        <w:t>Exploit script injection flaws in React.js apps.</w:t>
+      </w:r>
+    </w:p>
+    <w:p>
+      <w:pPr>
+        <w:pStyle w:val="ListParagraph"/>
+        <w:numPr>
+          <w:ilvl w:val="0"/>
+          <w:numId w:val="6"/>
+        </w:numPr>
+        <w:spacing w:line="360" w:lineRule="auto"/>
+        <w:rPr>
+          <w:rFonts w:ascii="Times New Roman" w:hAnsi="Times New Roman" w:cs="Times New Roman"/>
+          <w:sz w:val="24"/>
+          <w:szCs w:val="24"/>
+        </w:rPr>
+      </w:pPr>
+      <w:r>
+        <w:rPr>
+          <w:rFonts w:ascii="Times New Roman" w:hAnsi="Times New Roman" w:cs="Times New Roman"/>
+          <w:sz w:val="24"/>
+          <w:szCs w:val="24"/>
+        </w:rPr>
+        <w:t>Make use of snippet libraries such as ES7 React, Redux, and JS Snippets, among others. They'll add extra security and ensure that your code is bug-free.</w:t>
+      </w:r>
+    </w:p>
+    <w:p>
+      <w:pPr>
+        <w:spacing w:line="360" w:lineRule="auto"/>
+        <w:jc w:val="center"/>
+        <w:rPr>
+          <w:rFonts w:ascii="Times New Roman" w:hAnsi="Times New Roman" w:cs="Times New Roman"/>
+          <w:b/>
+          <w:bCs/>
+          <w:sz w:val="24"/>
+          <w:szCs w:val="24"/>
+        </w:rPr>
+      </w:pPr>
+      <w:r>
+        <w:rPr>
+          <w:rFonts w:ascii="Times New Roman" w:hAnsi="Times New Roman" w:cs="Times New Roman"/>
+          <w:b/>
+          <w:bCs/>
+          <w:sz w:val="24"/>
+          <w:szCs w:val="24"/>
+        </w:rPr>
+        <w:t>Link</w:t>
+      </w:r>
+    </w:p>
+    <w:p>
+      <w:pPr>
+        <w:spacing w:line="360" w:lineRule="auto"/>
+      </w:pPr>
+      <w:r>
+        <w:rPr>
+          <w:rFonts w:ascii="Times New Roman" w:hAnsi="Times New Roman" w:cs="Times New Roman"/>
+          <w:b/>
+          <w:bCs/>
+          <w:sz w:val="24"/>
+          <w:szCs w:val="24"/>
+        </w:rPr>
         <w:tab/>
       </w:r>
+      <w:hyperlink r:id="rId7" w:history="1">
+        <w:r>
+          <w:rPr>
+            <w:rStyle w:val="Hyperlink"/>
+          </w:rPr>
+          <w:t xml:space="preserve">React.js security best practices. While React is considered to be quite… | by </w:t>
+        </w:r>
+        <w:proofErr w:type="spellStart"/>
+        <w:r>
+          <w:rPr>
+            <w:rStyle w:val="Hyperlink"/>
+          </w:rPr>
+          <w:t>UppLabs</w:t>
+        </w:r>
+        <w:proofErr w:type="spellEnd"/>
+        <w:r>
+          <w:rPr>
+            <w:rStyle w:val="Hyperlink"/>
+          </w:rPr>
+          <w:t xml:space="preserve"> | Medium</w:t>
+        </w:r>
+      </w:hyperlink>
+    </w:p>
+    <w:p>
+      <w:pPr>
+        <w:spacing w:line="360" w:lineRule="auto"/>
+        <w:jc w:val="center"/>
+        <w:rPr>
+          <w:rFonts w:ascii="Times New Roman" w:hAnsi="Times New Roman" w:cs="Times New Roman"/>
+          <w:b/>
+          <w:bCs/>
+          <w:sz w:val="24"/>
+          <w:szCs w:val="24"/>
+        </w:rPr>
+      </w:pPr>
+      <w:r>
+        <w:rPr>
+          <w:rFonts w:ascii="Times New Roman" w:hAnsi="Times New Roman" w:cs="Times New Roman"/>
+          <w:b/>
+          <w:bCs/>
+          <w:sz w:val="24"/>
+          <w:szCs w:val="24"/>
+        </w:rPr>
+        <w:t>Django security</w:t>
+      </w:r>
+      <w:r>
+        <w:rPr>
+          <w:rFonts w:ascii="Times New Roman" w:hAnsi="Times New Roman" w:cs="Times New Roman"/>
+          <w:b/>
+          <w:bCs/>
+          <w:sz w:val="24"/>
+          <w:szCs w:val="24"/>
+        </w:rPr>
+        <w:t xml:space="preserve"> Best Practices</w:t>
+      </w:r>
+    </w:p>
+    <w:p>
+      <w:pPr>
+        <w:pStyle w:val="ListParagraph"/>
+        <w:numPr>
+          <w:ilvl w:val="0"/>
+          <w:numId w:val="7"/>
+        </w:numPr>
+        <w:spacing w:line="360" w:lineRule="auto"/>
+        <w:rPr>
+          <w:rFonts w:ascii="Times New Roman" w:hAnsi="Times New Roman" w:cs="Times New Roman"/>
+          <w:b/>
+          <w:bCs/>
+          <w:sz w:val="24"/>
+          <w:szCs w:val="24"/>
+        </w:rPr>
+      </w:pPr>
+      <w:r>
+        <w:rPr>
+          <w:rFonts w:ascii="Times New Roman" w:hAnsi="Times New Roman" w:cs="Times New Roman"/>
+          <w:b/>
+          <w:bCs/>
+          <w:sz w:val="24"/>
+          <w:szCs w:val="24"/>
+        </w:rPr>
+        <w:t xml:space="preserve">Use SSL </w:t>
+      </w:r>
+    </w:p>
+    <w:p>
+      <w:pPr>
+        <w:pStyle w:val="ListParagraph"/>
+        <w:numPr>
+          <w:ilvl w:val="0"/>
+          <w:numId w:val="8"/>
+        </w:numPr>
+        <w:spacing w:line="360" w:lineRule="auto"/>
+        <w:rPr>
+          <w:rFonts w:ascii="Times New Roman" w:hAnsi="Times New Roman" w:cs="Times New Roman"/>
+          <w:sz w:val="24"/>
+          <w:szCs w:val="24"/>
+        </w:rPr>
+      </w:pPr>
+      <w:r>
+        <w:rPr>
+          <w:rFonts w:ascii="Times New Roman" w:hAnsi="Times New Roman" w:cs="Times New Roman"/>
+          <w:sz w:val="24"/>
+          <w:szCs w:val="24"/>
+        </w:rPr>
+        <w:t>Put your site behind a secure HTTPS connection. Someone could snoop your (or your users') password if you aren't utilizing HTTPS when in a coffee shop, an airport, or another public location. In the Django docs, you can learn more about enabling SSL and any other actions you might need to take.</w:t>
+      </w:r>
+    </w:p>
+    <w:p>
+      <w:pPr>
+        <w:pStyle w:val="ListParagraph"/>
+        <w:numPr>
+          <w:ilvl w:val="0"/>
+          <w:numId w:val="7"/>
+        </w:numPr>
+        <w:spacing w:line="360" w:lineRule="auto"/>
+        <w:rPr>
+          <w:rFonts w:ascii="Times New Roman" w:hAnsi="Times New Roman" w:cs="Times New Roman"/>
+          <w:sz w:val="24"/>
+          <w:szCs w:val="24"/>
+        </w:rPr>
+      </w:pPr>
+      <w:r>
+        <w:rPr>
+          <w:rFonts w:ascii="Times New Roman" w:hAnsi="Times New Roman" w:cs="Times New Roman"/>
+          <w:b/>
+          <w:bCs/>
+          <w:sz w:val="24"/>
+          <w:szCs w:val="24"/>
+        </w:rPr>
+        <w:t>Change the URL</w:t>
+      </w:r>
+      <w:r>
+        <w:rPr>
+          <w:rFonts w:ascii="Times New Roman" w:hAnsi="Times New Roman" w:cs="Times New Roman"/>
+          <w:b/>
+          <w:bCs/>
+          <w:sz w:val="24"/>
+          <w:szCs w:val="24"/>
+        </w:rPr>
+        <w:t xml:space="preserve"> </w:t>
+      </w:r>
+      <w:r>
+        <w:rPr>
+          <w:rFonts w:ascii="Times New Roman" w:hAnsi="Times New Roman" w:cs="Times New Roman"/>
+          <w:sz w:val="24"/>
+          <w:szCs w:val="24"/>
+        </w:rPr>
+        <w:t xml:space="preserve">- </w:t>
+      </w:r>
+      <w:r>
+        <w:rPr>
+          <w:rFonts w:ascii="Times New Roman" w:hAnsi="Times New Roman" w:cs="Times New Roman"/>
+          <w:sz w:val="24"/>
+          <w:szCs w:val="24"/>
+        </w:rPr>
+        <w:t>/admin/ should be replaced with anything else as the default admin URL. The instructions are in the Django documentation, but in a nutshell, change admin/ to something else in your URL conf:</w:t>
+      </w:r>
+    </w:p>
+    <w:p>
+      <w:pPr>
+        <w:pStyle w:val="ListParagraph"/>
+        <w:numPr>
+          <w:ilvl w:val="0"/>
+          <w:numId w:val="8"/>
+        </w:numPr>
+        <w:spacing w:line="360" w:lineRule="auto"/>
+        <w:rPr>
+          <w:rFonts w:ascii="Times New Roman" w:hAnsi="Times New Roman" w:cs="Times New Roman"/>
+          <w:sz w:val="24"/>
+          <w:szCs w:val="24"/>
+        </w:rPr>
+      </w:pPr>
+      <w:r>
+        <w:rPr>
+          <w:rFonts w:ascii="Times New Roman" w:hAnsi="Times New Roman" w:cs="Times New Roman"/>
+          <w:sz w:val="24"/>
+          <w:szCs w:val="24"/>
+        </w:rPr>
+        <w:t>Even more protection can be achieved by hosting the admin on a separate domain. If you need even more security, serve the admin through a VPN or from a private location.</w:t>
+      </w:r>
+    </w:p>
+    <w:p>
+      <w:pPr>
+        <w:pStyle w:val="ListParagraph"/>
+        <w:numPr>
+          <w:ilvl w:val="0"/>
+          <w:numId w:val="7"/>
+        </w:numPr>
+        <w:spacing w:line="360" w:lineRule="auto"/>
+        <w:rPr>
+          <w:rFonts w:ascii="Times New Roman" w:hAnsi="Times New Roman" w:cs="Times New Roman"/>
+          <w:sz w:val="24"/>
+          <w:szCs w:val="24"/>
+        </w:rPr>
+      </w:pPr>
+      <w:r>
+        <w:rPr>
+          <w:rFonts w:ascii="Times New Roman" w:hAnsi="Times New Roman" w:cs="Times New Roman"/>
+          <w:b/>
+          <w:bCs/>
+          <w:sz w:val="24"/>
+          <w:szCs w:val="24"/>
+        </w:rPr>
+        <w:t>Use '</w:t>
+      </w:r>
+      <w:proofErr w:type="spellStart"/>
+      <w:r>
+        <w:rPr>
+          <w:rFonts w:ascii="Times New Roman" w:hAnsi="Times New Roman" w:cs="Times New Roman"/>
+          <w:b/>
+          <w:bCs/>
+          <w:sz w:val="24"/>
+          <w:szCs w:val="24"/>
+        </w:rPr>
+        <w:t>django</w:t>
+      </w:r>
+      <w:proofErr w:type="spellEnd"/>
+      <w:r>
+        <w:rPr>
+          <w:rFonts w:ascii="Times New Roman" w:hAnsi="Times New Roman" w:cs="Times New Roman"/>
+          <w:b/>
+          <w:bCs/>
+          <w:sz w:val="24"/>
+          <w:szCs w:val="24"/>
+        </w:rPr>
+        <w:t>-admin-honeypot'</w:t>
+      </w:r>
+      <w:r>
+        <w:rPr>
+          <w:rFonts w:ascii="Times New Roman" w:hAnsi="Times New Roman" w:cs="Times New Roman"/>
+          <w:b/>
+          <w:bCs/>
+          <w:sz w:val="24"/>
+          <w:szCs w:val="24"/>
+        </w:rPr>
+        <w:t xml:space="preserve"> - </w:t>
+      </w:r>
+      <w:r>
+        <w:rPr>
+          <w:rFonts w:ascii="Times New Roman" w:hAnsi="Times New Roman" w:cs="Times New Roman"/>
+          <w:sz w:val="24"/>
+          <w:szCs w:val="24"/>
+        </w:rPr>
+        <w:t xml:space="preserve">Install the </w:t>
+      </w:r>
+      <w:proofErr w:type="spellStart"/>
+      <w:r>
+        <w:rPr>
+          <w:rFonts w:ascii="Times New Roman" w:hAnsi="Times New Roman" w:cs="Times New Roman"/>
+          <w:sz w:val="24"/>
+          <w:szCs w:val="24"/>
+        </w:rPr>
+        <w:t>django</w:t>
+      </w:r>
+      <w:proofErr w:type="spellEnd"/>
+      <w:r>
+        <w:rPr>
+          <w:rFonts w:ascii="Times New Roman" w:hAnsi="Times New Roman" w:cs="Times New Roman"/>
+          <w:sz w:val="24"/>
+          <w:szCs w:val="24"/>
+        </w:rPr>
+        <w:t xml:space="preserve">-admin-honeypot library on your old /admin/ URL to collect attempts to attack your site after you've relocated it to a different URL (or even elected to host it on its own domain). When someone tries to get in to your previous /admin/ URL, </w:t>
+      </w:r>
+      <w:proofErr w:type="spellStart"/>
+      <w:r>
+        <w:rPr>
+          <w:rFonts w:ascii="Times New Roman" w:hAnsi="Times New Roman" w:cs="Times New Roman"/>
+          <w:sz w:val="24"/>
+          <w:szCs w:val="24"/>
+        </w:rPr>
+        <w:t>django</w:t>
+      </w:r>
+      <w:proofErr w:type="spellEnd"/>
+      <w:r>
+        <w:rPr>
+          <w:rFonts w:ascii="Times New Roman" w:hAnsi="Times New Roman" w:cs="Times New Roman"/>
+          <w:sz w:val="24"/>
+          <w:szCs w:val="24"/>
+        </w:rPr>
+        <w:t>-admin-honeypot generates a phony admin login screen and emails your site administrators.</w:t>
+      </w:r>
+    </w:p>
+    <w:p>
+      <w:pPr>
+        <w:pStyle w:val="ListParagraph"/>
+        <w:numPr>
+          <w:ilvl w:val="0"/>
+          <w:numId w:val="8"/>
+        </w:numPr>
+        <w:spacing w:line="360" w:lineRule="auto"/>
+        <w:rPr>
+          <w:rFonts w:ascii="Times New Roman" w:hAnsi="Times New Roman" w:cs="Times New Roman"/>
+          <w:sz w:val="24"/>
+          <w:szCs w:val="24"/>
+        </w:rPr>
+      </w:pPr>
+      <w:r>
+        <w:rPr>
+          <w:rFonts w:ascii="Times New Roman" w:hAnsi="Times New Roman" w:cs="Times New Roman"/>
+          <w:sz w:val="24"/>
+          <w:szCs w:val="24"/>
+        </w:rPr>
+        <w:lastRenderedPageBreak/>
+        <w:t xml:space="preserve">The attacker's IP address will be included in the email created by </w:t>
+      </w:r>
+      <w:proofErr w:type="spellStart"/>
+      <w:r>
+        <w:rPr>
+          <w:rFonts w:ascii="Times New Roman" w:hAnsi="Times New Roman" w:cs="Times New Roman"/>
+          <w:sz w:val="24"/>
+          <w:szCs w:val="24"/>
+        </w:rPr>
+        <w:t>django</w:t>
+      </w:r>
+      <w:proofErr w:type="spellEnd"/>
+      <w:r>
+        <w:rPr>
+          <w:rFonts w:ascii="Times New Roman" w:hAnsi="Times New Roman" w:cs="Times New Roman"/>
+          <w:sz w:val="24"/>
+          <w:szCs w:val="24"/>
+        </w:rPr>
+        <w:t>-admin-honeypot, so if you detect repeated login attempts from the same IP address, you can restrict that address from using your site for further security.</w:t>
+      </w:r>
+    </w:p>
+    <w:p>
+      <w:pPr>
+        <w:pStyle w:val="ListParagraph"/>
+        <w:numPr>
+          <w:ilvl w:val="0"/>
+          <w:numId w:val="7"/>
+        </w:numPr>
+        <w:spacing w:line="360" w:lineRule="auto"/>
+        <w:rPr>
+          <w:rFonts w:ascii="Times New Roman" w:hAnsi="Times New Roman" w:cs="Times New Roman"/>
+          <w:b/>
+          <w:bCs/>
+          <w:sz w:val="24"/>
+          <w:szCs w:val="24"/>
+        </w:rPr>
+      </w:pPr>
+      <w:r>
+        <w:rPr>
+          <w:rFonts w:ascii="Times New Roman" w:hAnsi="Times New Roman" w:cs="Times New Roman"/>
+          <w:b/>
+          <w:bCs/>
+          <w:sz w:val="24"/>
+          <w:szCs w:val="24"/>
+        </w:rPr>
+        <w:t>Use two-factor authentication</w:t>
+      </w:r>
+      <w:r>
+        <w:rPr>
+          <w:rFonts w:ascii="Times New Roman" w:hAnsi="Times New Roman" w:cs="Times New Roman"/>
+          <w:b/>
+          <w:bCs/>
+          <w:sz w:val="24"/>
+          <w:szCs w:val="24"/>
+        </w:rPr>
+        <w:t xml:space="preserve"> - </w:t>
+      </w:r>
+      <w:r>
+        <w:rPr>
+          <w:rFonts w:ascii="Times New Roman" w:hAnsi="Times New Roman" w:cs="Times New Roman"/>
+          <w:sz w:val="24"/>
+          <w:szCs w:val="24"/>
+        </w:rPr>
+        <w:t>When</w:t>
+      </w:r>
+      <w:r>
+        <w:rPr>
+          <w:rFonts w:ascii="Times New Roman" w:hAnsi="Times New Roman" w:cs="Times New Roman"/>
+          <w:sz w:val="24"/>
+          <w:szCs w:val="24"/>
+        </w:rPr>
+        <w:t xml:space="preserve"> you demand a password plus something else to authenticate a user for your site, you're using two-factor authentication (2FA). Apps that need a password and then text you a second login code before allowing you to log in are likely employing two-factor authentication (2FA).</w:t>
+      </w:r>
     </w:p>
     <w:p>
       <w:pPr>
@@ -662,6 +1467,85 @@
           <w:szCs w:val="24"/>
         </w:rPr>
       </w:pPr>
+      <w:r>
+        <w:rPr>
+          <w:rFonts w:ascii="Times New Roman" w:hAnsi="Times New Roman" w:cs="Times New Roman"/>
+          <w:sz w:val="24"/>
+          <w:szCs w:val="24"/>
+        </w:rPr>
+        <w:t xml:space="preserve">The </w:t>
+      </w:r>
+      <w:proofErr w:type="spellStart"/>
+      <w:r>
+        <w:rPr>
+          <w:rFonts w:ascii="Times New Roman" w:hAnsi="Times New Roman" w:cs="Times New Roman"/>
+          <w:sz w:val="24"/>
+          <w:szCs w:val="24"/>
+        </w:rPr>
+        <w:t>reactjs</w:t>
+      </w:r>
+      <w:proofErr w:type="spellEnd"/>
+      <w:r>
+        <w:rPr>
+          <w:rFonts w:ascii="Times New Roman" w:hAnsi="Times New Roman" w:cs="Times New Roman"/>
+          <w:sz w:val="24"/>
+          <w:szCs w:val="24"/>
+        </w:rPr>
+        <w:t xml:space="preserve"> and Django best practices are SOME of many. Using these as of today can help secure your apps that much more if implementing these best practices. </w:t>
+      </w:r>
+    </w:p>
+    <w:p>
+      <w:pPr>
+        <w:spacing w:line="360" w:lineRule="auto"/>
+        <w:ind w:left="720"/>
+        <w:jc w:val="center"/>
+        <w:rPr>
+          <w:rFonts w:ascii="Times New Roman" w:hAnsi="Times New Roman" w:cs="Times New Roman"/>
+          <w:b/>
+          <w:bCs/>
+          <w:sz w:val="24"/>
+          <w:szCs w:val="24"/>
+        </w:rPr>
+      </w:pPr>
+      <w:r>
+        <w:rPr>
+          <w:rFonts w:ascii="Times New Roman" w:hAnsi="Times New Roman" w:cs="Times New Roman"/>
+          <w:b/>
+          <w:bCs/>
+          <w:sz w:val="24"/>
+          <w:szCs w:val="24"/>
+        </w:rPr>
+        <w:t>Link</w:t>
+      </w:r>
+    </w:p>
+    <w:p>
+      <w:pPr>
+        <w:spacing w:line="360" w:lineRule="auto"/>
+        <w:ind w:left="720"/>
+        <w:rPr>
+          <w:rFonts w:ascii="Times New Roman" w:hAnsi="Times New Roman" w:cs="Times New Roman"/>
+          <w:sz w:val="24"/>
+          <w:szCs w:val="24"/>
+        </w:rPr>
+      </w:pPr>
+      <w:r>
+        <w:rPr>
+          <w:rFonts w:ascii="Times New Roman" w:hAnsi="Times New Roman" w:cs="Times New Roman"/>
+          <w:b/>
+          <w:bCs/>
+          <w:sz w:val="24"/>
+          <w:szCs w:val="24"/>
+        </w:rPr>
+        <w:tab/>
+      </w:r>
+      <w:hyperlink r:id="rId8" w:history="1">
+        <w:r>
+          <w:rPr>
+            <w:rStyle w:val="Hyperlink"/>
+          </w:rPr>
+          <w:t>10 tips for making the Django Admin more secure | Opensource.com</w:t>
+        </w:r>
+      </w:hyperlink>
     </w:p>
     <w:sectPr>
       <w:pgSz w:w="12240" w:h="15840"/>
@@ -676,6 +1560,434 @@
 <file path=word/numbering.xml><?xml version="1.0" encoding="utf-8"?>
 <w:numbering xmlns:wpc="http://schemas.microsoft.com/office/word/2010/wordprocessingCanvas" xmlns:cx="http://schemas.microsoft.com/office/drawing/2014/chartex" xmlns:cx1="http://schemas.microsoft.com/office/drawing/2015/9/8/chartex" xmlns:cx2="http://schemas.microsoft.com/office/drawing/2015/10/21/chartex" xmlns:cx3="http://schemas.microsoft.com/office/drawing/2016/5/9/chartex" xmlns:cx4="http://schemas.microsoft.com/office/drawing/2016/5/10/chartex" xmlns:cx5="http://schemas.microsoft.com/office/drawing/2016/5/11/chartex" xmlns:cx6="http://schemas.microsoft.com/office/drawing/2016/5/12/chartex" xmlns:cx7="http://schemas.microsoft.com/office/drawing/2016/5/13/chartex" xmlns:cx8="http://schemas.microsoft.com/office/drawing/2016/5/14/chartex" xmlns:mc="http://schemas.openxmlformats.org/markup-compatibility/2006" xmlns:aink="http://schemas.microsoft.com/office/drawing/2016/ink" xmlns:am3d="http://schemas.microsoft.com/office/drawing/2017/model3d" xmlns:o="urn:schemas-microsoft-com:office:office" xmlns:r="http://schemas.openxmlformats.org/officeDocument/2006/relationships" xmlns:m="http://schemas.openxmlformats.org/officeDocument/2006/math" xmlns:v="urn:schemas-microsoft-com:vml" xmlns:wp14="http://schemas.microsoft.com/office/word/2010/wordprocessingDrawing" xmlns:wp="http://schemas.openxmlformats.org/drawingml/2006/wordprocessingDrawing" xmlns:w10="urn:schemas-microsoft-com:office:word" xmlns:w="http://schemas.openxmlformats.org/wordprocessingml/2006/main" xmlns:w14="http://schemas.microsoft.com/office/word/2010/wordml" xmlns:w15="http://schemas.microsoft.com/office/word/2012/wordml" xmlns:w16cex="http://schemas.microsoft.com/office/word/2018/wordml/cex" xmlns:w16cid="http://schemas.microsoft.com/office/word/2016/wordml/cid" xmlns:w16="http://schemas.microsoft.com/office/word/2018/wordml" xmlns:w16sdtdh="http://schemas.microsoft.com/office/word/2020/wordml/sdtdatahash" xmlns:w16se="http://schemas.microsoft.com/office/word/2015/wordml/symex" xmlns:wpg="http://schemas.microsoft.com/office/word/2010/wordprocessingGroup" xmlns:wpi="http://schemas.microsoft.com/office/word/2010/wordprocessingInk" xmlns:wne="http://schemas.microsoft.com/office/word/2006/wordml" xmlns:wps="http://schemas.microsoft.com/office/word/2010/wordprocessingShape" mc:Ignorable="w14 w15 w16se w16cid w16 w16cex w16sdtdh wp14">
   <w:abstractNum w:abstractNumId="0" w15:restartNumberingAfterBreak="0">
+    <w:nsid w:val="12770EF6"/>
+    <w:multiLevelType w:val="hybridMultilevel"/>
+    <w:tmpl w:val="64DCB798"/>
+    <w:lvl w:ilvl="0" w:tplc="04090001">
+      <w:start w:val="1"/>
+      <w:numFmt w:val="bullet"/>
+      <w:lvlText w:val=""/>
+      <w:lvlJc w:val="left"/>
+      <w:pPr>
+        <w:ind w:left="2160" w:hanging="360"/>
+      </w:pPr>
+      <w:rPr>
+        <w:rFonts w:ascii="Symbol" w:hAnsi="Symbol" w:hint="default"/>
+      </w:rPr>
+    </w:lvl>
+    <w:lvl w:ilvl="1" w:tplc="04090003" w:tentative="1">
+      <w:start w:val="1"/>
+      <w:numFmt w:val="bullet"/>
+      <w:lvlText w:val="o"/>
+      <w:lvlJc w:val="left"/>
+      <w:pPr>
+        <w:ind w:left="2880" w:hanging="360"/>
+      </w:pPr>
+      <w:rPr>
+        <w:rFonts w:ascii="Courier New" w:hAnsi="Courier New" w:cs="Courier New" w:hint="default"/>
+      </w:rPr>
+    </w:lvl>
+    <w:lvl w:ilvl="2" w:tplc="04090005" w:tentative="1">
+      <w:start w:val="1"/>
+      <w:numFmt w:val="bullet"/>
+      <w:lvlText w:val=""/>
+      <w:lvlJc w:val="left"/>
+      <w:pPr>
+        <w:ind w:left="3600" w:hanging="360"/>
+      </w:pPr>
+      <w:rPr>
+        <w:rFonts w:ascii="Wingdings" w:hAnsi="Wingdings" w:hint="default"/>
+      </w:rPr>
+    </w:lvl>
+    <w:lvl w:ilvl="3" w:tplc="04090001" w:tentative="1">
+      <w:start w:val="1"/>
+      <w:numFmt w:val="bullet"/>
+      <w:lvlText w:val=""/>
+      <w:lvlJc w:val="left"/>
+      <w:pPr>
+        <w:ind w:left="4320" w:hanging="360"/>
+      </w:pPr>
+      <w:rPr>
+        <w:rFonts w:ascii="Symbol" w:hAnsi="Symbol" w:hint="default"/>
+      </w:rPr>
+    </w:lvl>
+    <w:lvl w:ilvl="4" w:tplc="04090003" w:tentative="1">
+      <w:start w:val="1"/>
+      <w:numFmt w:val="bullet"/>
+      <w:lvlText w:val="o"/>
+      <w:lvlJc w:val="left"/>
+      <w:pPr>
+        <w:ind w:left="5040" w:hanging="360"/>
+      </w:pPr>
+      <w:rPr>
+        <w:rFonts w:ascii="Courier New" w:hAnsi="Courier New" w:cs="Courier New" w:hint="default"/>
+      </w:rPr>
+    </w:lvl>
+    <w:lvl w:ilvl="5" w:tplc="04090005" w:tentative="1">
+      <w:start w:val="1"/>
+      <w:numFmt w:val="bullet"/>
+      <w:lvlText w:val=""/>
+      <w:lvlJc w:val="left"/>
+      <w:pPr>
+        <w:ind w:left="5760" w:hanging="360"/>
+      </w:pPr>
+      <w:rPr>
+        <w:rFonts w:ascii="Wingdings" w:hAnsi="Wingdings" w:hint="default"/>
+      </w:rPr>
+    </w:lvl>
+    <w:lvl w:ilvl="6" w:tplc="04090001" w:tentative="1">
+      <w:start w:val="1"/>
+      <w:numFmt w:val="bullet"/>
+      <w:lvlText w:val=""/>
+      <w:lvlJc w:val="left"/>
+      <w:pPr>
+        <w:ind w:left="6480" w:hanging="360"/>
+      </w:pPr>
+      <w:rPr>
+        <w:rFonts w:ascii="Symbol" w:hAnsi="Symbol" w:hint="default"/>
+      </w:rPr>
+    </w:lvl>
+    <w:lvl w:ilvl="7" w:tplc="04090003" w:tentative="1">
+      <w:start w:val="1"/>
+      <w:numFmt w:val="bullet"/>
+      <w:lvlText w:val="o"/>
+      <w:lvlJc w:val="left"/>
+      <w:pPr>
+        <w:ind w:left="7200" w:hanging="360"/>
+      </w:pPr>
+      <w:rPr>
+        <w:rFonts w:ascii="Courier New" w:hAnsi="Courier New" w:cs="Courier New" w:hint="default"/>
+      </w:rPr>
+    </w:lvl>
+    <w:lvl w:ilvl="8" w:tplc="04090005" w:tentative="1">
+      <w:start w:val="1"/>
+      <w:numFmt w:val="bullet"/>
+      <w:lvlText w:val=""/>
+      <w:lvlJc w:val="left"/>
+      <w:pPr>
+        <w:ind w:left="7920" w:hanging="360"/>
+      </w:pPr>
+      <w:rPr>
+        <w:rFonts w:ascii="Wingdings" w:hAnsi="Wingdings" w:hint="default"/>
+      </w:rPr>
+    </w:lvl>
+  </w:abstractNum>
+  <w:abstractNum w:abstractNumId="1" w15:restartNumberingAfterBreak="0">
+    <w:nsid w:val="29D51756"/>
+    <w:multiLevelType w:val="hybridMultilevel"/>
+    <w:tmpl w:val="B656A202"/>
+    <w:lvl w:ilvl="0" w:tplc="84264A32">
+      <w:start w:val="1"/>
+      <w:numFmt w:val="decimal"/>
+      <w:lvlText w:val="%1."/>
+      <w:lvlJc w:val="left"/>
+      <w:pPr>
+        <w:ind w:left="1080" w:hanging="360"/>
+      </w:pPr>
+      <w:rPr>
+        <w:rFonts w:hint="default"/>
+      </w:rPr>
+    </w:lvl>
+    <w:lvl w:ilvl="1" w:tplc="04090019" w:tentative="1">
+      <w:start w:val="1"/>
+      <w:numFmt w:val="lowerLetter"/>
+      <w:lvlText w:val="%2."/>
+      <w:lvlJc w:val="left"/>
+      <w:pPr>
+        <w:ind w:left="1800" w:hanging="360"/>
+      </w:pPr>
+    </w:lvl>
+    <w:lvl w:ilvl="2" w:tplc="0409001B" w:tentative="1">
+      <w:start w:val="1"/>
+      <w:numFmt w:val="lowerRoman"/>
+      <w:lvlText w:val="%3."/>
+      <w:lvlJc w:val="right"/>
+      <w:pPr>
+        <w:ind w:left="2520" w:hanging="180"/>
+      </w:pPr>
+    </w:lvl>
+    <w:lvl w:ilvl="3" w:tplc="0409000F" w:tentative="1">
+      <w:start w:val="1"/>
+      <w:numFmt w:val="decimal"/>
+      <w:lvlText w:val="%4."/>
+      <w:lvlJc w:val="left"/>
+      <w:pPr>
+        <w:ind w:left="3240" w:hanging="360"/>
+      </w:pPr>
+    </w:lvl>
+    <w:lvl w:ilvl="4" w:tplc="04090019" w:tentative="1">
+      <w:start w:val="1"/>
+      <w:numFmt w:val="lowerLetter"/>
+      <w:lvlText w:val="%5."/>
+      <w:lvlJc w:val="left"/>
+      <w:pPr>
+        <w:ind w:left="3960" w:hanging="360"/>
+      </w:pPr>
+    </w:lvl>
+    <w:lvl w:ilvl="5" w:tplc="0409001B" w:tentative="1">
+      <w:start w:val="1"/>
+      <w:numFmt w:val="lowerRoman"/>
+      <w:lvlText w:val="%6."/>
+      <w:lvlJc w:val="right"/>
+      <w:pPr>
+        <w:ind w:left="4680" w:hanging="180"/>
+      </w:pPr>
+    </w:lvl>
+    <w:lvl w:ilvl="6" w:tplc="0409000F" w:tentative="1">
+      <w:start w:val="1"/>
+      <w:numFmt w:val="decimal"/>
+      <w:lvlText w:val="%7."/>
+      <w:lvlJc w:val="left"/>
+      <w:pPr>
+        <w:ind w:left="5400" w:hanging="360"/>
+      </w:pPr>
+    </w:lvl>
+    <w:lvl w:ilvl="7" w:tplc="04090019" w:tentative="1">
+      <w:start w:val="1"/>
+      <w:numFmt w:val="lowerLetter"/>
+      <w:lvlText w:val="%8."/>
+      <w:lvlJc w:val="left"/>
+      <w:pPr>
+        <w:ind w:left="6120" w:hanging="360"/>
+      </w:pPr>
+    </w:lvl>
+    <w:lvl w:ilvl="8" w:tplc="0409001B" w:tentative="1">
+      <w:start w:val="1"/>
+      <w:numFmt w:val="lowerRoman"/>
+      <w:lvlText w:val="%9."/>
+      <w:lvlJc w:val="right"/>
+      <w:pPr>
+        <w:ind w:left="6840" w:hanging="180"/>
+      </w:pPr>
+    </w:lvl>
+  </w:abstractNum>
+  <w:abstractNum w:abstractNumId="2" w15:restartNumberingAfterBreak="0">
+    <w:nsid w:val="32BA4972"/>
+    <w:multiLevelType w:val="hybridMultilevel"/>
+    <w:tmpl w:val="BD90F39A"/>
+    <w:lvl w:ilvl="0" w:tplc="04090001">
+      <w:start w:val="1"/>
+      <w:numFmt w:val="bullet"/>
+      <w:lvlText w:val=""/>
+      <w:lvlJc w:val="left"/>
+      <w:pPr>
+        <w:ind w:left="1440" w:hanging="360"/>
+      </w:pPr>
+      <w:rPr>
+        <w:rFonts w:ascii="Symbol" w:hAnsi="Symbol" w:hint="default"/>
+      </w:rPr>
+    </w:lvl>
+    <w:lvl w:ilvl="1" w:tplc="04090003" w:tentative="1">
+      <w:start w:val="1"/>
+      <w:numFmt w:val="bullet"/>
+      <w:lvlText w:val="o"/>
+      <w:lvlJc w:val="left"/>
+      <w:pPr>
+        <w:ind w:left="2160" w:hanging="360"/>
+      </w:pPr>
+      <w:rPr>
+        <w:rFonts w:ascii="Courier New" w:hAnsi="Courier New" w:cs="Courier New" w:hint="default"/>
+      </w:rPr>
+    </w:lvl>
+    <w:lvl w:ilvl="2" w:tplc="04090005" w:tentative="1">
+      <w:start w:val="1"/>
+      <w:numFmt w:val="bullet"/>
+      <w:lvlText w:val=""/>
+      <w:lvlJc w:val="left"/>
+      <w:pPr>
+        <w:ind w:left="2880" w:hanging="360"/>
+      </w:pPr>
+      <w:rPr>
+        <w:rFonts w:ascii="Wingdings" w:hAnsi="Wingdings" w:hint="default"/>
+      </w:rPr>
+    </w:lvl>
+    <w:lvl w:ilvl="3" w:tplc="04090001" w:tentative="1">
+      <w:start w:val="1"/>
+      <w:numFmt w:val="bullet"/>
+      <w:lvlText w:val=""/>
+      <w:lvlJc w:val="left"/>
+      <w:pPr>
+        <w:ind w:left="3600" w:hanging="360"/>
+      </w:pPr>
+      <w:rPr>
+        <w:rFonts w:ascii="Symbol" w:hAnsi="Symbol" w:hint="default"/>
+      </w:rPr>
+    </w:lvl>
+    <w:lvl w:ilvl="4" w:tplc="04090003" w:tentative="1">
+      <w:start w:val="1"/>
+      <w:numFmt w:val="bullet"/>
+      <w:lvlText w:val="o"/>
+      <w:lvlJc w:val="left"/>
+      <w:pPr>
+        <w:ind w:left="4320" w:hanging="360"/>
+      </w:pPr>
+      <w:rPr>
+        <w:rFonts w:ascii="Courier New" w:hAnsi="Courier New" w:cs="Courier New" w:hint="default"/>
+      </w:rPr>
+    </w:lvl>
+    <w:lvl w:ilvl="5" w:tplc="04090005" w:tentative="1">
+      <w:start w:val="1"/>
+      <w:numFmt w:val="bullet"/>
+      <w:lvlText w:val=""/>
+      <w:lvlJc w:val="left"/>
+      <w:pPr>
+        <w:ind w:left="5040" w:hanging="360"/>
+      </w:pPr>
+      <w:rPr>
+        <w:rFonts w:ascii="Wingdings" w:hAnsi="Wingdings" w:hint="default"/>
+      </w:rPr>
+    </w:lvl>
+    <w:lvl w:ilvl="6" w:tplc="04090001" w:tentative="1">
+      <w:start w:val="1"/>
+      <w:numFmt w:val="bullet"/>
+      <w:lvlText w:val=""/>
+      <w:lvlJc w:val="left"/>
+      <w:pPr>
+        <w:ind w:left="5760" w:hanging="360"/>
+      </w:pPr>
+      <w:rPr>
+        <w:rFonts w:ascii="Symbol" w:hAnsi="Symbol" w:hint="default"/>
+      </w:rPr>
+    </w:lvl>
+    <w:lvl w:ilvl="7" w:tplc="04090003" w:tentative="1">
+      <w:start w:val="1"/>
+      <w:numFmt w:val="bullet"/>
+      <w:lvlText w:val="o"/>
+      <w:lvlJc w:val="left"/>
+      <w:pPr>
+        <w:ind w:left="6480" w:hanging="360"/>
+      </w:pPr>
+      <w:rPr>
+        <w:rFonts w:ascii="Courier New" w:hAnsi="Courier New" w:cs="Courier New" w:hint="default"/>
+      </w:rPr>
+    </w:lvl>
+    <w:lvl w:ilvl="8" w:tplc="04090005" w:tentative="1">
+      <w:start w:val="1"/>
+      <w:numFmt w:val="bullet"/>
+      <w:lvlText w:val=""/>
+      <w:lvlJc w:val="left"/>
+      <w:pPr>
+        <w:ind w:left="7200" w:hanging="360"/>
+      </w:pPr>
+      <w:rPr>
+        <w:rFonts w:ascii="Wingdings" w:hAnsi="Wingdings" w:hint="default"/>
+      </w:rPr>
+    </w:lvl>
+  </w:abstractNum>
+  <w:abstractNum w:abstractNumId="3" w15:restartNumberingAfterBreak="0">
+    <w:nsid w:val="376B4052"/>
+    <w:multiLevelType w:val="hybridMultilevel"/>
+    <w:tmpl w:val="7102ED46"/>
+    <w:lvl w:ilvl="0" w:tplc="04090001">
+      <w:start w:val="1"/>
+      <w:numFmt w:val="bullet"/>
+      <w:lvlText w:val=""/>
+      <w:lvlJc w:val="left"/>
+      <w:pPr>
+        <w:ind w:left="720" w:hanging="360"/>
+      </w:pPr>
+      <w:rPr>
+        <w:rFonts w:ascii="Symbol" w:hAnsi="Symbol" w:hint="default"/>
+      </w:rPr>
+    </w:lvl>
+    <w:lvl w:ilvl="1" w:tplc="04090003" w:tentative="1">
+      <w:start w:val="1"/>
+      <w:numFmt w:val="bullet"/>
+      <w:lvlText w:val="o"/>
+      <w:lvlJc w:val="left"/>
+      <w:pPr>
+        <w:ind w:left="1440" w:hanging="360"/>
+      </w:pPr>
+      <w:rPr>
+        <w:rFonts w:ascii="Courier New" w:hAnsi="Courier New" w:cs="Courier New" w:hint="default"/>
+      </w:rPr>
+    </w:lvl>
+    <w:lvl w:ilvl="2" w:tplc="04090005" w:tentative="1">
+      <w:start w:val="1"/>
+      <w:numFmt w:val="bullet"/>
+      <w:lvlText w:val=""/>
+      <w:lvlJc w:val="left"/>
+      <w:pPr>
+        <w:ind w:left="2160" w:hanging="360"/>
+      </w:pPr>
+      <w:rPr>
+        <w:rFonts w:ascii="Wingdings" w:hAnsi="Wingdings" w:hint="default"/>
+      </w:rPr>
+    </w:lvl>
+    <w:lvl w:ilvl="3" w:tplc="04090001" w:tentative="1">
+      <w:start w:val="1"/>
+      <w:numFmt w:val="bullet"/>
+      <w:lvlText w:val=""/>
+      <w:lvlJc w:val="left"/>
+      <w:pPr>
+        <w:ind w:left="2880" w:hanging="360"/>
+      </w:pPr>
+      <w:rPr>
+        <w:rFonts w:ascii="Symbol" w:hAnsi="Symbol" w:hint="default"/>
+      </w:rPr>
+    </w:lvl>
+    <w:lvl w:ilvl="4" w:tplc="04090003" w:tentative="1">
+      <w:start w:val="1"/>
+      <w:numFmt w:val="bullet"/>
+      <w:lvlText w:val="o"/>
+      <w:lvlJc w:val="left"/>
+      <w:pPr>
+        <w:ind w:left="3600" w:hanging="360"/>
+      </w:pPr>
+      <w:rPr>
+        <w:rFonts w:ascii="Courier New" w:hAnsi="Courier New" w:cs="Courier New" w:hint="default"/>
+      </w:rPr>
+    </w:lvl>
+    <w:lvl w:ilvl="5" w:tplc="04090005" w:tentative="1">
+      <w:start w:val="1"/>
+      <w:numFmt w:val="bullet"/>
+      <w:lvlText w:val=""/>
+      <w:lvlJc w:val="left"/>
+      <w:pPr>
+        <w:ind w:left="4320" w:hanging="360"/>
+      </w:pPr>
+      <w:rPr>
+        <w:rFonts w:ascii="Wingdings" w:hAnsi="Wingdings" w:hint="default"/>
+      </w:rPr>
+    </w:lvl>
+    <w:lvl w:ilvl="6" w:tplc="04090001" w:tentative="1">
+      <w:start w:val="1"/>
+      <w:numFmt w:val="bullet"/>
+      <w:lvlText w:val=""/>
+      <w:lvlJc w:val="left"/>
+      <w:pPr>
+        <w:ind w:left="5040" w:hanging="360"/>
+      </w:pPr>
+      <w:rPr>
+        <w:rFonts w:ascii="Symbol" w:hAnsi="Symbol" w:hint="default"/>
+      </w:rPr>
+    </w:lvl>
+    <w:lvl w:ilvl="7" w:tplc="04090003" w:tentative="1">
+      <w:start w:val="1"/>
+      <w:numFmt w:val="bullet"/>
+      <w:lvlText w:val="o"/>
+      <w:lvlJc w:val="left"/>
+      <w:pPr>
+        <w:ind w:left="5760" w:hanging="360"/>
+      </w:pPr>
+      <w:rPr>
+        <w:rFonts w:ascii="Courier New" w:hAnsi="Courier New" w:cs="Courier New" w:hint="default"/>
+      </w:rPr>
+    </w:lvl>
+    <w:lvl w:ilvl="8" w:tplc="04090005" w:tentative="1">
+      <w:start w:val="1"/>
+      <w:numFmt w:val="bullet"/>
+      <w:lvlText w:val=""/>
+      <w:lvlJc w:val="left"/>
+      <w:pPr>
+        <w:ind w:left="6480" w:hanging="360"/>
+      </w:pPr>
+      <w:rPr>
+        <w:rFonts w:ascii="Wingdings" w:hAnsi="Wingdings" w:hint="default"/>
+      </w:rPr>
+    </w:lvl>
+  </w:abstractNum>
+  <w:abstractNum w:abstractNumId="4" w15:restartNumberingAfterBreak="0">
     <w:nsid w:val="601E307D"/>
     <w:multiLevelType w:val="hybridMultilevel"/>
     <w:tmpl w:val="DE74AF36"/>
@@ -766,7 +2078,96 @@
       </w:pPr>
     </w:lvl>
   </w:abstractNum>
-  <w:abstractNum w:abstractNumId="1" w15:restartNumberingAfterBreak="0">
+  <w:abstractNum w:abstractNumId="5" w15:restartNumberingAfterBreak="0">
+    <w:nsid w:val="64AD0479"/>
+    <w:multiLevelType w:val="hybridMultilevel"/>
+    <w:tmpl w:val="9D82124E"/>
+    <w:lvl w:ilvl="0" w:tplc="A184C784">
+      <w:start w:val="1"/>
+      <w:numFmt w:val="decimal"/>
+      <w:lvlText w:val="%1."/>
+      <w:lvlJc w:val="left"/>
+      <w:pPr>
+        <w:ind w:left="1800" w:hanging="360"/>
+      </w:pPr>
+      <w:rPr>
+        <w:rFonts w:hint="default"/>
+      </w:rPr>
+    </w:lvl>
+    <w:lvl w:ilvl="1" w:tplc="04090019" w:tentative="1">
+      <w:start w:val="1"/>
+      <w:numFmt w:val="lowerLetter"/>
+      <w:lvlText w:val="%2."/>
+      <w:lvlJc w:val="left"/>
+      <w:pPr>
+        <w:ind w:left="2520" w:hanging="360"/>
+      </w:pPr>
+    </w:lvl>
+    <w:lvl w:ilvl="2" w:tplc="0409001B" w:tentative="1">
+      <w:start w:val="1"/>
+      <w:numFmt w:val="lowerRoman"/>
+      <w:lvlText w:val="%3."/>
+      <w:lvlJc w:val="right"/>
+      <w:pPr>
+        <w:ind w:left="3240" w:hanging="180"/>
+      </w:pPr>
+    </w:lvl>
+    <w:lvl w:ilvl="3" w:tplc="0409000F" w:tentative="1">
+      <w:start w:val="1"/>
+      <w:numFmt w:val="decimal"/>
+      <w:lvlText w:val="%4."/>
+      <w:lvlJc w:val="left"/>
+      <w:pPr>
+        <w:ind w:left="3960" w:hanging="360"/>
+      </w:pPr>
+    </w:lvl>
+    <w:lvl w:ilvl="4" w:tplc="04090019" w:tentative="1">
+      <w:start w:val="1"/>
+      <w:numFmt w:val="lowerLetter"/>
+      <w:lvlText w:val="%5."/>
+      <w:lvlJc w:val="left"/>
+      <w:pPr>
+        <w:ind w:left="4680" w:hanging="360"/>
+      </w:pPr>
+    </w:lvl>
+    <w:lvl w:ilvl="5" w:tplc="0409001B" w:tentative="1">
+      <w:start w:val="1"/>
+      <w:numFmt w:val="lowerRoman"/>
+      <w:lvlText w:val="%6."/>
+      <w:lvlJc w:val="right"/>
+      <w:pPr>
+        <w:ind w:left="5400" w:hanging="180"/>
+      </w:pPr>
+    </w:lvl>
+    <w:lvl w:ilvl="6" w:tplc="0409000F" w:tentative="1">
+      <w:start w:val="1"/>
+      <w:numFmt w:val="decimal"/>
+      <w:lvlText w:val="%7."/>
+      <w:lvlJc w:val="left"/>
+      <w:pPr>
+        <w:ind w:left="6120" w:hanging="360"/>
+      </w:pPr>
+    </w:lvl>
+    <w:lvl w:ilvl="7" w:tplc="04090019" w:tentative="1">
+      <w:start w:val="1"/>
+      <w:numFmt w:val="lowerLetter"/>
+      <w:lvlText w:val="%8."/>
+      <w:lvlJc w:val="left"/>
+      <w:pPr>
+        <w:ind w:left="6840" w:hanging="360"/>
+      </w:pPr>
+    </w:lvl>
+    <w:lvl w:ilvl="8" w:tplc="0409001B" w:tentative="1">
+      <w:start w:val="1"/>
+      <w:numFmt w:val="lowerRoman"/>
+      <w:lvlText w:val="%9."/>
+      <w:lvlJc w:val="right"/>
+      <w:pPr>
+        <w:ind w:left="7560" w:hanging="180"/>
+      </w:pPr>
+    </w:lvl>
+  </w:abstractNum>
+  <w:abstractNum w:abstractNumId="6" w15:restartNumberingAfterBreak="0">
     <w:nsid w:val="74A93D81"/>
     <w:multiLevelType w:val="hybridMultilevel"/>
     <w:tmpl w:val="7FECF7F0"/>
@@ -855,11 +2256,142 @@
       </w:pPr>
     </w:lvl>
   </w:abstractNum>
+  <w:abstractNum w:abstractNumId="7" w15:restartNumberingAfterBreak="0">
+    <w:nsid w:val="74E36831"/>
+    <w:multiLevelType w:val="hybridMultilevel"/>
+    <w:tmpl w:val="848C9366"/>
+    <w:lvl w:ilvl="0" w:tplc="04090001">
+      <w:start w:val="1"/>
+      <w:numFmt w:val="bullet"/>
+      <w:lvlText w:val=""/>
+      <w:lvlJc w:val="left"/>
+      <w:pPr>
+        <w:ind w:left="1800" w:hanging="360"/>
+      </w:pPr>
+      <w:rPr>
+        <w:rFonts w:ascii="Symbol" w:hAnsi="Symbol" w:hint="default"/>
+      </w:rPr>
+    </w:lvl>
+    <w:lvl w:ilvl="1" w:tplc="04090003" w:tentative="1">
+      <w:start w:val="1"/>
+      <w:numFmt w:val="bullet"/>
+      <w:lvlText w:val="o"/>
+      <w:lvlJc w:val="left"/>
+      <w:pPr>
+        <w:ind w:left="2520" w:hanging="360"/>
+      </w:pPr>
+      <w:rPr>
+        <w:rFonts w:ascii="Courier New" w:hAnsi="Courier New" w:cs="Courier New" w:hint="default"/>
+      </w:rPr>
+    </w:lvl>
+    <w:lvl w:ilvl="2" w:tplc="04090005" w:tentative="1">
+      <w:start w:val="1"/>
+      <w:numFmt w:val="bullet"/>
+      <w:lvlText w:val=""/>
+      <w:lvlJc w:val="left"/>
+      <w:pPr>
+        <w:ind w:left="3240" w:hanging="360"/>
+      </w:pPr>
+      <w:rPr>
+        <w:rFonts w:ascii="Wingdings" w:hAnsi="Wingdings" w:hint="default"/>
+      </w:rPr>
+    </w:lvl>
+    <w:lvl w:ilvl="3" w:tplc="04090001" w:tentative="1">
+      <w:start w:val="1"/>
+      <w:numFmt w:val="bullet"/>
+      <w:lvlText w:val=""/>
+      <w:lvlJc w:val="left"/>
+      <w:pPr>
+        <w:ind w:left="3960" w:hanging="360"/>
+      </w:pPr>
+      <w:rPr>
+        <w:rFonts w:ascii="Symbol" w:hAnsi="Symbol" w:hint="default"/>
+      </w:rPr>
+    </w:lvl>
+    <w:lvl w:ilvl="4" w:tplc="04090003" w:tentative="1">
+      <w:start w:val="1"/>
+      <w:numFmt w:val="bullet"/>
+      <w:lvlText w:val="o"/>
+      <w:lvlJc w:val="left"/>
+      <w:pPr>
+        <w:ind w:left="4680" w:hanging="360"/>
+      </w:pPr>
+      <w:rPr>
+        <w:rFonts w:ascii="Courier New" w:hAnsi="Courier New" w:cs="Courier New" w:hint="default"/>
+      </w:rPr>
+    </w:lvl>
+    <w:lvl w:ilvl="5" w:tplc="04090005" w:tentative="1">
+      <w:start w:val="1"/>
+      <w:numFmt w:val="bullet"/>
+      <w:lvlText w:val=""/>
+      <w:lvlJc w:val="left"/>
+      <w:pPr>
+        <w:ind w:left="5400" w:hanging="360"/>
+      </w:pPr>
+      <w:rPr>
+        <w:rFonts w:ascii="Wingdings" w:hAnsi="Wingdings" w:hint="default"/>
+      </w:rPr>
+    </w:lvl>
+    <w:lvl w:ilvl="6" w:tplc="04090001" w:tentative="1">
+      <w:start w:val="1"/>
+      <w:numFmt w:val="bullet"/>
+      <w:lvlText w:val=""/>
+      <w:lvlJc w:val="left"/>
+      <w:pPr>
+        <w:ind w:left="6120" w:hanging="360"/>
+      </w:pPr>
+      <w:rPr>
+        <w:rFonts w:ascii="Symbol" w:hAnsi="Symbol" w:hint="default"/>
+      </w:rPr>
+    </w:lvl>
+    <w:lvl w:ilvl="7" w:tplc="04090003" w:tentative="1">
+      <w:start w:val="1"/>
+      <w:numFmt w:val="bullet"/>
+      <w:lvlText w:val="o"/>
+      <w:lvlJc w:val="left"/>
+      <w:pPr>
+        <w:ind w:left="6840" w:hanging="360"/>
+      </w:pPr>
+      <w:rPr>
+        <w:rFonts w:ascii="Courier New" w:hAnsi="Courier New" w:cs="Courier New" w:hint="default"/>
+      </w:rPr>
+    </w:lvl>
+    <w:lvl w:ilvl="8" w:tplc="04090005" w:tentative="1">
+      <w:start w:val="1"/>
+      <w:numFmt w:val="bullet"/>
+      <w:lvlText w:val=""/>
+      <w:lvlJc w:val="left"/>
+      <w:pPr>
+        <w:ind w:left="7560" w:hanging="360"/>
+      </w:pPr>
+      <w:rPr>
+        <w:rFonts w:ascii="Wingdings" w:hAnsi="Wingdings" w:hint="default"/>
+      </w:rPr>
+    </w:lvl>
+  </w:abstractNum>
   <w:num w:numId="1">
+    <w:abstractNumId w:val="4"/>
+  </w:num>
+  <w:num w:numId="2">
+    <w:abstractNumId w:val="6"/>
+  </w:num>
+  <w:num w:numId="3">
+    <w:abstractNumId w:val="5"/>
+  </w:num>
+  <w:num w:numId="4">
+    <w:abstractNumId w:val="3"/>
+  </w:num>
+  <w:num w:numId="5">
+    <w:abstractNumId w:val="2"/>
+  </w:num>
+  <w:num w:numId="6">
     <w:abstractNumId w:val="0"/>
   </w:num>
-  <w:num w:numId="2">
+  <w:num w:numId="7">
     <w:abstractNumId w:val="1"/>
+  </w:num>
+  <w:num w:numId="8">
+    <w:abstractNumId w:val="7"/>
   </w:num>
 </w:numbering>
 </file>

</xml_diff>